<commit_message>
Finished Unit 1 Explore Scenario
</commit_message>
<xml_diff>
--- a/scenario/scenarion_word_components.docx
+++ b/scenario/scenarion_word_components.docx
@@ -102,35 +102,228 @@
       </w:tr>
       <w:tr>
         <w:trPr>
-          <w:trHeight w:val="1689"/>
+          <w:trHeight w:val="285"/>
         </w:trPr>
         <w:tc>
           <w:tcPr>
             <w:tcW w:w="2614" w:type="dxa"/>
           </w:tcPr>
-          <w:p/>
+          <w:p>
+            <w:pPr>
+              <w:pStyle w:val="ListParagraph"/>
+              <w:numPr>
+                <w:ilvl w:val="0"/>
+                <w:numId w:val="2"/>
+              </w:numPr>
+            </w:pPr>
+            <w:r>
+              <w:t>Choose random word</w:t>
+            </w:r>
+          </w:p>
+          <w:p>
+            <w:pPr>
+              <w:pStyle w:val="ListParagraph"/>
+              <w:numPr>
+                <w:ilvl w:val="0"/>
+                <w:numId w:val="2"/>
+              </w:numPr>
+            </w:pPr>
+            <w:r>
+              <w:t>Check if letter is in word</w:t>
+            </w:r>
+            <w:r>
+              <w:t xml:space="preserve"> </w:t>
+            </w:r>
+          </w:p>
+          <w:p>
+            <w:pPr>
+              <w:pStyle w:val="ListParagraph"/>
+              <w:numPr>
+                <w:ilvl w:val="0"/>
+                <w:numId w:val="2"/>
+              </w:numPr>
+            </w:pPr>
+            <w:r>
+              <w:t>Detect win or loss</w:t>
+            </w:r>
+          </w:p>
+          <w:p>
+            <w:pPr>
+              <w:pStyle w:val="ListParagraph"/>
+              <w:numPr>
+                <w:ilvl w:val="0"/>
+                <w:numId w:val="2"/>
+              </w:numPr>
+            </w:pPr>
+            <w:r>
+              <w:t>Work on a laptop</w:t>
+            </w:r>
+          </w:p>
+          <w:p>
+            <w:pPr>
+              <w:pStyle w:val="ListParagraph"/>
+              <w:numPr>
+                <w:ilvl w:val="0"/>
+                <w:numId w:val="2"/>
+              </w:numPr>
+            </w:pPr>
+            <w:r>
+              <w:t>Be free</w:t>
+            </w:r>
+          </w:p>
         </w:tc>
         <w:tc>
           <w:tcPr>
             <w:tcW w:w="2614" w:type="dxa"/>
           </w:tcPr>
-          <w:p/>
+          <w:p>
+            <w:pPr>
+              <w:pStyle w:val="ListParagraph"/>
+              <w:numPr>
+                <w:ilvl w:val="0"/>
+                <w:numId w:val="2"/>
+              </w:numPr>
+            </w:pPr>
+            <w:r>
+              <w:t>Text as AAA rated</w:t>
+            </w:r>
+          </w:p>
+          <w:p>
+            <w:pPr>
+              <w:pStyle w:val="ListParagraph"/>
+              <w:numPr>
+                <w:ilvl w:val="0"/>
+                <w:numId w:val="2"/>
+              </w:numPr>
+            </w:pPr>
+            <w:r>
+              <w:t>Allow operation via keyboard</w:t>
+            </w:r>
+          </w:p>
+          <w:p>
+            <w:pPr>
+              <w:pStyle w:val="ListParagraph"/>
+              <w:numPr>
+                <w:ilvl w:val="0"/>
+                <w:numId w:val="2"/>
+              </w:numPr>
+            </w:pPr>
+            <w:r>
+              <w:t>Deactivate letter after selection</w:t>
+            </w:r>
+          </w:p>
+          <w:p>
+            <w:pPr>
+              <w:pStyle w:val="ListParagraph"/>
+              <w:numPr>
+                <w:ilvl w:val="0"/>
+                <w:numId w:val="2"/>
+              </w:numPr>
+            </w:pPr>
+            <w:r>
+              <w:t>Use family symbolism</w:t>
+            </w:r>
+          </w:p>
+          <w:p>
+            <w:pPr>
+              <w:pStyle w:val="ListParagraph"/>
+              <w:numPr>
+                <w:ilvl w:val="0"/>
+                <w:numId w:val="2"/>
+              </w:numPr>
+            </w:pPr>
+            <w:r>
+              <w:t>Store no data</w:t>
+            </w:r>
+          </w:p>
+          <w:p>
+            <w:pPr>
+              <w:pStyle w:val="ListParagraph"/>
+              <w:ind w:left="360"/>
+            </w:pPr>
+          </w:p>
         </w:tc>
         <w:tc>
           <w:tcPr>
             <w:tcW w:w="2614" w:type="dxa"/>
           </w:tcPr>
-          <w:p/>
+          <w:p>
+            <w:pPr>
+              <w:pStyle w:val="ListParagraph"/>
+              <w:numPr>
+                <w:ilvl w:val="0"/>
+                <w:numId w:val="2"/>
+              </w:numPr>
+            </w:pPr>
+            <w:r>
+              <w:t>Keep win/loss record</w:t>
+            </w:r>
+          </w:p>
+          <w:p>
+            <w:pPr>
+              <w:pStyle w:val="ListParagraph"/>
+              <w:numPr>
+                <w:ilvl w:val="0"/>
+                <w:numId w:val="2"/>
+              </w:numPr>
+            </w:pPr>
+            <w:r>
+              <w:t xml:space="preserve">Don’t repeat correctly guessed words </w:t>
+            </w:r>
+          </w:p>
         </w:tc>
         <w:tc>
           <w:tcPr>
             <w:tcW w:w="2614" w:type="dxa"/>
           </w:tcPr>
-          <w:p/>
+          <w:p>
+            <w:pPr>
+              <w:pStyle w:val="ListParagraph"/>
+              <w:numPr>
+                <w:ilvl w:val="0"/>
+                <w:numId w:val="2"/>
+              </w:numPr>
+            </w:pPr>
+            <w:r>
+              <w:t>Share to social media</w:t>
+            </w:r>
+          </w:p>
+          <w:p>
+            <w:pPr>
+              <w:pStyle w:val="ListParagraph"/>
+              <w:numPr>
+                <w:ilvl w:val="0"/>
+                <w:numId w:val="2"/>
+              </w:numPr>
+            </w:pPr>
+            <w:r>
+              <w:t>Have multiplayer</w:t>
+            </w:r>
+          </w:p>
         </w:tc>
       </w:tr>
     </w:tbl>
     <w:p/>
+    <w:p>
+      <w:pPr>
+        <w:spacing w:after="0"/>
+        <w:rPr>
+          <w:b/>
+          <w:bCs/>
+          <w:sz w:val="24"/>
+          <w:szCs w:val="24"/>
+        </w:rPr>
+      </w:pPr>
+      <w:r>
+        <w:rPr>
+          <w:b/>
+          <w:bCs/>
+          <w:sz w:val="24"/>
+          <w:szCs w:val="24"/>
+        </w:rPr>
+        <w:t>Prescribed Requirements</w:t>
+      </w:r>
+    </w:p>
     <w:tbl>
       <w:tblPr>
         <w:tblStyle w:val="TableGrid"/>
@@ -184,20 +377,334 @@
         </w:tc>
       </w:tr>
       <w:tr>
-        <w:trPr>
-          <w:trHeight w:val="1524"/>
-        </w:trPr>
         <w:tc>
           <w:tcPr>
             <w:tcW w:w="2547" w:type="dxa"/>
           </w:tcPr>
-          <w:p/>
+          <w:p>
+            <w:r>
+              <w:t>Choose random word</w:t>
+            </w:r>
+          </w:p>
         </w:tc>
         <w:tc>
           <w:tcPr>
             <w:tcW w:w="7909" w:type="dxa"/>
           </w:tcPr>
-          <w:p/>
+          <w:p>
+            <w:r>
+              <w:t>Application will be run 10 times to ensure different words are chosen</w:t>
+            </w:r>
+          </w:p>
+        </w:tc>
+      </w:tr>
+      <w:tr>
+        <w:tc>
+          <w:tcPr>
+            <w:tcW w:w="2547" w:type="dxa"/>
+          </w:tcPr>
+          <w:p>
+            <w:r>
+              <w:t>Check if letter is in word</w:t>
+            </w:r>
+          </w:p>
+        </w:tc>
+        <w:tc>
+          <w:tcPr>
+            <w:tcW w:w="7909" w:type="dxa"/>
+          </w:tcPr>
+          <w:p>
+            <w:r>
+              <w:t>Display chosen word in terminal and then click on letters in the word</w:t>
+            </w:r>
+          </w:p>
+        </w:tc>
+      </w:tr>
+      <w:tr>
+        <w:tc>
+          <w:tcPr>
+            <w:tcW w:w="2547" w:type="dxa"/>
+          </w:tcPr>
+          <w:p>
+            <w:r>
+              <w:t>Detect win or loss</w:t>
+            </w:r>
+          </w:p>
+        </w:tc>
+        <w:tc>
+          <w:tcPr>
+            <w:tcW w:w="7909" w:type="dxa"/>
+          </w:tcPr>
+          <w:p>
+            <w:r>
+              <w:t xml:space="preserve">Display chosen word in terminal and then </w:t>
+            </w:r>
+            <w:r>
+              <w:t xml:space="preserve">purposely win and </w:t>
+            </w:r>
+            <w:r>
+              <w:t>lose</w:t>
+            </w:r>
+            <w:r>
+              <w:t xml:space="preserve"> the game</w:t>
+            </w:r>
+          </w:p>
+        </w:tc>
+      </w:tr>
+      <w:tr>
+        <w:tc>
+          <w:tcPr>
+            <w:tcW w:w="2547" w:type="dxa"/>
+          </w:tcPr>
+          <w:p>
+            <w:r>
+              <w:t>Work on a laptop</w:t>
+            </w:r>
+          </w:p>
+        </w:tc>
+        <w:tc>
+          <w:tcPr>
+            <w:tcW w:w="7909" w:type="dxa"/>
+          </w:tcPr>
+          <w:p>
+            <w:r>
+              <w:t>Run the game on a laptop</w:t>
+            </w:r>
+          </w:p>
+        </w:tc>
+      </w:tr>
+      <w:tr>
+        <w:tc>
+          <w:tcPr>
+            <w:tcW w:w="2547" w:type="dxa"/>
+          </w:tcPr>
+          <w:p>
+            <w:r>
+              <w:t>Be free</w:t>
+            </w:r>
+          </w:p>
+        </w:tc>
+        <w:tc>
+          <w:tcPr>
+            <w:tcW w:w="7909" w:type="dxa"/>
+          </w:tcPr>
+          <w:p>
+            <w:r>
+              <w:t>A</w:t>
+            </w:r>
+            <w:r>
+              <w:t xml:space="preserve">ssets are </w:t>
+            </w:r>
+            <w:r>
+              <w:t xml:space="preserve">checked to ensure they are </w:t>
+            </w:r>
+            <w:r>
+              <w:t>open-source or royalty free</w:t>
+            </w:r>
+          </w:p>
+        </w:tc>
+      </w:tr>
+    </w:tbl>
+    <w:p>
+      <w:pPr>
+        <w:spacing w:after="0"/>
+        <w:rPr>
+          <w:b/>
+          <w:bCs/>
+          <w:sz w:val="24"/>
+          <w:szCs w:val="24"/>
+        </w:rPr>
+      </w:pPr>
+    </w:p>
+    <w:p>
+      <w:pPr>
+        <w:spacing w:after="0"/>
+        <w:rPr>
+          <w:b/>
+          <w:bCs/>
+          <w:sz w:val="24"/>
+          <w:szCs w:val="24"/>
+        </w:rPr>
+      </w:pPr>
+      <w:r>
+        <w:rPr>
+          <w:b/>
+          <w:bCs/>
+          <w:sz w:val="24"/>
+          <w:szCs w:val="24"/>
+        </w:rPr>
+        <w:t>Self-determined</w:t>
+      </w:r>
+      <w:r>
+        <w:rPr>
+          <w:b/>
+          <w:bCs/>
+          <w:sz w:val="24"/>
+          <w:szCs w:val="24"/>
+        </w:rPr>
+        <w:t xml:space="preserve"> Requirements</w:t>
+      </w:r>
+    </w:p>
+    <w:tbl>
+      <w:tblPr>
+        <w:tblStyle w:val="TableGrid"/>
+        <w:tblW w:w="0" w:type="auto"/>
+        <w:tblLook w:val="04A0" w:firstRow="1" w:lastRow="0" w:firstColumn="1" w:lastColumn="0" w:noHBand="0" w:noVBand="1"/>
+      </w:tblPr>
+      <w:tblGrid>
+        <w:gridCol w:w="2547"/>
+        <w:gridCol w:w="7909"/>
+      </w:tblGrid>
+      <w:tr>
+        <w:tc>
+          <w:tcPr>
+            <w:tcW w:w="2547" w:type="dxa"/>
+          </w:tcPr>
+          <w:p>
+            <w:pPr>
+              <w:rPr>
+                <w:b/>
+                <w:bCs/>
+              </w:rPr>
+            </w:pPr>
+            <w:r>
+              <w:rPr>
+                <w:b/>
+                <w:bCs/>
+              </w:rPr>
+              <w:t>Requirement</w:t>
+            </w:r>
+          </w:p>
+        </w:tc>
+        <w:tc>
+          <w:tcPr>
+            <w:tcW w:w="7909" w:type="dxa"/>
+          </w:tcPr>
+          <w:p>
+            <w:pPr>
+              <w:rPr>
+                <w:b/>
+                <w:bCs/>
+              </w:rPr>
+            </w:pPr>
+            <w:r>
+              <w:rPr>
+                <w:b/>
+                <w:bCs/>
+              </w:rPr>
+              <w:t>Criteria</w:t>
+            </w:r>
+          </w:p>
+        </w:tc>
+      </w:tr>
+      <w:tr>
+        <w:tc>
+          <w:tcPr>
+            <w:tcW w:w="2547" w:type="dxa"/>
+          </w:tcPr>
+          <w:p>
+            <w:r>
+              <w:t>Text as AAA rated</w:t>
+            </w:r>
+          </w:p>
+        </w:tc>
+        <w:tc>
+          <w:tcPr>
+            <w:tcW w:w="7909" w:type="dxa"/>
+          </w:tcPr>
+          <w:p>
+            <w:r>
+              <w:t>Use readability tools to ensure AAA rating</w:t>
+            </w:r>
+          </w:p>
+        </w:tc>
+      </w:tr>
+      <w:tr>
+        <w:tc>
+          <w:tcPr>
+            <w:tcW w:w="2547" w:type="dxa"/>
+          </w:tcPr>
+          <w:p>
+            <w:r>
+              <w:t>Allow operation via keyboard</w:t>
+            </w:r>
+          </w:p>
+        </w:tc>
+        <w:tc>
+          <w:tcPr>
+            <w:tcW w:w="7909" w:type="dxa"/>
+          </w:tcPr>
+          <w:p>
+            <w:r>
+              <w:t>Check all buttons can be accessed using a keyboard</w:t>
+            </w:r>
+          </w:p>
+        </w:tc>
+      </w:tr>
+      <w:tr>
+        <w:tc>
+          <w:tcPr>
+            <w:tcW w:w="2547" w:type="dxa"/>
+          </w:tcPr>
+          <w:p>
+            <w:r>
+              <w:t>Deactivate letter after selection</w:t>
+            </w:r>
+          </w:p>
+        </w:tc>
+        <w:tc>
+          <w:tcPr>
+            <w:tcW w:w="7909" w:type="dxa"/>
+          </w:tcPr>
+          <w:p>
+            <w:r>
+              <w:t>Check that all letter buttons can only be clicked once</w:t>
+            </w:r>
+          </w:p>
+        </w:tc>
+      </w:tr>
+      <w:tr>
+        <w:tc>
+          <w:tcPr>
+            <w:tcW w:w="2547" w:type="dxa"/>
+          </w:tcPr>
+          <w:p>
+            <w:r>
+              <w:t>Use family symbolism</w:t>
+            </w:r>
+          </w:p>
+        </w:tc>
+        <w:tc>
+          <w:tcPr>
+            <w:tcW w:w="7909" w:type="dxa"/>
+          </w:tcPr>
+          <w:p>
+            <w:r>
+              <w:t>Ask testers if the symbols used are familiar</w:t>
+            </w:r>
+          </w:p>
+        </w:tc>
+      </w:tr>
+      <w:tr>
+        <w:tc>
+          <w:tcPr>
+            <w:tcW w:w="2547" w:type="dxa"/>
+          </w:tcPr>
+          <w:p>
+            <w:r>
+              <w:t>Store no data</w:t>
+            </w:r>
+          </w:p>
+        </w:tc>
+        <w:tc>
+          <w:tcPr>
+            <w:tcW w:w="7909" w:type="dxa"/>
+          </w:tcPr>
+          <w:p>
+            <w:r>
+              <w:t>Ensure no files are written to storage</w:t>
+            </w:r>
+          </w:p>
         </w:tc>
       </w:tr>
     </w:tbl>
@@ -214,13 +721,14 @@
     <w:tbl>
       <w:tblPr>
         <w:tblStyle w:val="TableGrid"/>
-        <w:tblW w:w="10479" w:type="dxa"/>
+        <w:tblW w:w="13025" w:type="dxa"/>
         <w:tblLook w:val="04A0" w:firstRow="1" w:lastRow="0" w:firstColumn="1" w:lastColumn="0" w:noHBand="0" w:noVBand="1"/>
       </w:tblPr>
       <w:tblGrid>
         <w:gridCol w:w="2547"/>
         <w:gridCol w:w="5386"/>
         <w:gridCol w:w="2546"/>
+        <w:gridCol w:w="2546"/>
       </w:tblGrid>
       <w:tr>
         <w:tc>
@@ -261,6 +769,19 @@
               </w:rPr>
               <w:t>Process</w:t>
             </w:r>
+          </w:p>
+        </w:tc>
+        <w:tc>
+          <w:tcPr>
+            <w:tcW w:w="2546" w:type="dxa"/>
+          </w:tcPr>
+          <w:p>
+            <w:pPr>
+              <w:rPr>
+                <w:b/>
+                <w:bCs/>
+              </w:rPr>
+            </w:pPr>
           </w:p>
         </w:tc>
         <w:tc>
@@ -297,6 +818,12 @@
         <w:tc>
           <w:tcPr>
             <w:tcW w:w="5386" w:type="dxa"/>
+          </w:tcPr>
+          <w:p/>
+        </w:tc>
+        <w:tc>
+          <w:tcPr>
+            <w:tcW w:w="2546" w:type="dxa"/>
           </w:tcPr>
           <w:p/>
         </w:tc>
@@ -934,6 +1461,7 @@
               <w:rPr>
                 <w:rFonts w:ascii="Consolas" w:hAnsi="Consolas"/>
               </w:rPr>
+              <w:lastRenderedPageBreak/>
               <w:t>2</w:t>
             </w:r>
           </w:p>
@@ -4773,6 +5301,243 @@
     </w:p>
   </w:footnote>
 </w:footnotes>
+</file>
+
+<file path=word/numbering.xml><?xml version="1.0" encoding="utf-8"?>
+<w:numbering xmlns:wpc="http://schemas.microsoft.com/office/word/2010/wordprocessingCanvas" xmlns:cx="http://schemas.microsoft.com/office/drawing/2014/chartex" xmlns:cx1="http://schemas.microsoft.com/office/drawing/2015/9/8/chartex" xmlns:cx2="http://schemas.microsoft.com/office/drawing/2015/10/21/chartex" xmlns:cx3="http://schemas.microsoft.com/office/drawing/2016/5/9/chartex" xmlns:cx4="http://schemas.microsoft.com/office/drawing/2016/5/10/chartex" xmlns:cx5="http://schemas.microsoft.com/office/drawing/2016/5/11/chartex" xmlns:cx6="http://schemas.microsoft.com/office/drawing/2016/5/12/chartex" xmlns:cx7="http://schemas.microsoft.com/office/drawing/2016/5/13/chartex" xmlns:cx8="http://schemas.microsoft.com/office/drawing/2016/5/14/chartex" xmlns:mc="http://schemas.openxmlformats.org/markup-compatibility/2006" xmlns:aink="http://schemas.microsoft.com/office/drawing/2016/ink" xmlns:am3d="http://schemas.microsoft.com/office/drawing/2017/model3d" xmlns:o="urn:schemas-microsoft-com:office:office" xmlns:oel="http://schemas.microsoft.com/office/2019/extlst" xmlns:r="http://schemas.openxmlformats.org/officeDocument/2006/relationships" xmlns:m="http://schemas.openxmlformats.org/officeDocument/2006/math" xmlns:v="urn:schemas-microsoft-com:vml" xmlns:wp14="http://schemas.microsoft.com/office/word/2010/wordprocessingDrawing" xmlns:wp="http://schemas.openxmlformats.org/drawingml/2006/wordprocessingDrawing" xmlns:w10="urn:schemas-microsoft-com:office:word" xmlns:w="http://schemas.openxmlformats.org/wordprocessingml/2006/main" xmlns:w14="http://schemas.microsoft.com/office/word/2010/wordml" xmlns:w15="http://schemas.microsoft.com/office/word/2012/wordml" xmlns:w16cex="http://schemas.microsoft.com/office/word/2018/wordml/cex" xmlns:w16cid="http://schemas.microsoft.com/office/word/2016/wordml/cid" xmlns:w16="http://schemas.microsoft.com/office/word/2018/wordml" xmlns:w16sdtdh="http://schemas.microsoft.com/office/word/2020/wordml/sdtdatahash" xmlns:w16se="http://schemas.microsoft.com/office/word/2015/wordml/symex" xmlns:wpg="http://schemas.microsoft.com/office/word/2010/wordprocessingGroup" xmlns:wpi="http://schemas.microsoft.com/office/word/2010/wordprocessingInk" xmlns:wne="http://schemas.microsoft.com/office/word/2006/wordml" xmlns:wps="http://schemas.microsoft.com/office/word/2010/wordprocessingShape" mc:Ignorable="w14 w15 w16se w16cid w16 w16cex w16sdtdh wp14">
+  <w:abstractNum w:abstractNumId="0" w15:restartNumberingAfterBreak="0">
+    <w:nsid w:val="37A6235B"/>
+    <w:multiLevelType w:val="hybridMultilevel"/>
+    <w:tmpl w:val="6B32DE1A"/>
+    <w:lvl w:ilvl="0" w:tplc="0C090001">
+      <w:start w:val="1"/>
+      <w:numFmt w:val="bullet"/>
+      <w:lvlText w:val=""/>
+      <w:lvlJc w:val="left"/>
+      <w:pPr>
+        <w:ind w:left="360" w:hanging="360"/>
+      </w:pPr>
+      <w:rPr>
+        <w:rFonts w:ascii="Symbol" w:hAnsi="Symbol" w:hint="default"/>
+      </w:rPr>
+    </w:lvl>
+    <w:lvl w:ilvl="1" w:tplc="0C090003" w:tentative="1">
+      <w:start w:val="1"/>
+      <w:numFmt w:val="bullet"/>
+      <w:lvlText w:val="o"/>
+      <w:lvlJc w:val="left"/>
+      <w:pPr>
+        <w:ind w:left="1080" w:hanging="360"/>
+      </w:pPr>
+      <w:rPr>
+        <w:rFonts w:ascii="Courier New" w:hAnsi="Courier New" w:cs="Courier New" w:hint="default"/>
+      </w:rPr>
+    </w:lvl>
+    <w:lvl w:ilvl="2" w:tplc="0C090005" w:tentative="1">
+      <w:start w:val="1"/>
+      <w:numFmt w:val="bullet"/>
+      <w:lvlText w:val=""/>
+      <w:lvlJc w:val="left"/>
+      <w:pPr>
+        <w:ind w:left="1800" w:hanging="360"/>
+      </w:pPr>
+      <w:rPr>
+        <w:rFonts w:ascii="Wingdings" w:hAnsi="Wingdings" w:hint="default"/>
+      </w:rPr>
+    </w:lvl>
+    <w:lvl w:ilvl="3" w:tplc="0C090001" w:tentative="1">
+      <w:start w:val="1"/>
+      <w:numFmt w:val="bullet"/>
+      <w:lvlText w:val=""/>
+      <w:lvlJc w:val="left"/>
+      <w:pPr>
+        <w:ind w:left="2520" w:hanging="360"/>
+      </w:pPr>
+      <w:rPr>
+        <w:rFonts w:ascii="Symbol" w:hAnsi="Symbol" w:hint="default"/>
+      </w:rPr>
+    </w:lvl>
+    <w:lvl w:ilvl="4" w:tplc="0C090003" w:tentative="1">
+      <w:start w:val="1"/>
+      <w:numFmt w:val="bullet"/>
+      <w:lvlText w:val="o"/>
+      <w:lvlJc w:val="left"/>
+      <w:pPr>
+        <w:ind w:left="3240" w:hanging="360"/>
+      </w:pPr>
+      <w:rPr>
+        <w:rFonts w:ascii="Courier New" w:hAnsi="Courier New" w:cs="Courier New" w:hint="default"/>
+      </w:rPr>
+    </w:lvl>
+    <w:lvl w:ilvl="5" w:tplc="0C090005" w:tentative="1">
+      <w:start w:val="1"/>
+      <w:numFmt w:val="bullet"/>
+      <w:lvlText w:val=""/>
+      <w:lvlJc w:val="left"/>
+      <w:pPr>
+        <w:ind w:left="3960" w:hanging="360"/>
+      </w:pPr>
+      <w:rPr>
+        <w:rFonts w:ascii="Wingdings" w:hAnsi="Wingdings" w:hint="default"/>
+      </w:rPr>
+    </w:lvl>
+    <w:lvl w:ilvl="6" w:tplc="0C090001" w:tentative="1">
+      <w:start w:val="1"/>
+      <w:numFmt w:val="bullet"/>
+      <w:lvlText w:val=""/>
+      <w:lvlJc w:val="left"/>
+      <w:pPr>
+        <w:ind w:left="4680" w:hanging="360"/>
+      </w:pPr>
+      <w:rPr>
+        <w:rFonts w:ascii="Symbol" w:hAnsi="Symbol" w:hint="default"/>
+      </w:rPr>
+    </w:lvl>
+    <w:lvl w:ilvl="7" w:tplc="0C090003" w:tentative="1">
+      <w:start w:val="1"/>
+      <w:numFmt w:val="bullet"/>
+      <w:lvlText w:val="o"/>
+      <w:lvlJc w:val="left"/>
+      <w:pPr>
+        <w:ind w:left="5400" w:hanging="360"/>
+      </w:pPr>
+      <w:rPr>
+        <w:rFonts w:ascii="Courier New" w:hAnsi="Courier New" w:cs="Courier New" w:hint="default"/>
+      </w:rPr>
+    </w:lvl>
+    <w:lvl w:ilvl="8" w:tplc="0C090005" w:tentative="1">
+      <w:start w:val="1"/>
+      <w:numFmt w:val="bullet"/>
+      <w:lvlText w:val=""/>
+      <w:lvlJc w:val="left"/>
+      <w:pPr>
+        <w:ind w:left="6120" w:hanging="360"/>
+      </w:pPr>
+      <w:rPr>
+        <w:rFonts w:ascii="Wingdings" w:hAnsi="Wingdings" w:hint="default"/>
+      </w:rPr>
+    </w:lvl>
+  </w:abstractNum>
+  <w:abstractNum w:abstractNumId="1" w15:restartNumberingAfterBreak="0">
+    <w:nsid w:val="37C24B74"/>
+    <w:multiLevelType w:val="hybridMultilevel"/>
+    <w:tmpl w:val="D08ACAF6"/>
+    <w:lvl w:ilvl="0" w:tplc="0C090001">
+      <w:start w:val="1"/>
+      <w:numFmt w:val="bullet"/>
+      <w:lvlText w:val=""/>
+      <w:lvlJc w:val="left"/>
+      <w:pPr>
+        <w:ind w:left="360" w:hanging="360"/>
+      </w:pPr>
+      <w:rPr>
+        <w:rFonts w:ascii="Symbol" w:hAnsi="Symbol" w:hint="default"/>
+      </w:rPr>
+    </w:lvl>
+    <w:lvl w:ilvl="1" w:tplc="0C090003" w:tentative="1">
+      <w:start w:val="1"/>
+      <w:numFmt w:val="bullet"/>
+      <w:lvlText w:val="o"/>
+      <w:lvlJc w:val="left"/>
+      <w:pPr>
+        <w:ind w:left="1080" w:hanging="360"/>
+      </w:pPr>
+      <w:rPr>
+        <w:rFonts w:ascii="Courier New" w:hAnsi="Courier New" w:cs="Courier New" w:hint="default"/>
+      </w:rPr>
+    </w:lvl>
+    <w:lvl w:ilvl="2" w:tplc="0C090005" w:tentative="1">
+      <w:start w:val="1"/>
+      <w:numFmt w:val="bullet"/>
+      <w:lvlText w:val=""/>
+      <w:lvlJc w:val="left"/>
+      <w:pPr>
+        <w:ind w:left="1800" w:hanging="360"/>
+      </w:pPr>
+      <w:rPr>
+        <w:rFonts w:ascii="Wingdings" w:hAnsi="Wingdings" w:hint="default"/>
+      </w:rPr>
+    </w:lvl>
+    <w:lvl w:ilvl="3" w:tplc="0C090001" w:tentative="1">
+      <w:start w:val="1"/>
+      <w:numFmt w:val="bullet"/>
+      <w:lvlText w:val=""/>
+      <w:lvlJc w:val="left"/>
+      <w:pPr>
+        <w:ind w:left="2520" w:hanging="360"/>
+      </w:pPr>
+      <w:rPr>
+        <w:rFonts w:ascii="Symbol" w:hAnsi="Symbol" w:hint="default"/>
+      </w:rPr>
+    </w:lvl>
+    <w:lvl w:ilvl="4" w:tplc="0C090003" w:tentative="1">
+      <w:start w:val="1"/>
+      <w:numFmt w:val="bullet"/>
+      <w:lvlText w:val="o"/>
+      <w:lvlJc w:val="left"/>
+      <w:pPr>
+        <w:ind w:left="3240" w:hanging="360"/>
+      </w:pPr>
+      <w:rPr>
+        <w:rFonts w:ascii="Courier New" w:hAnsi="Courier New" w:cs="Courier New" w:hint="default"/>
+      </w:rPr>
+    </w:lvl>
+    <w:lvl w:ilvl="5" w:tplc="0C090005" w:tentative="1">
+      <w:start w:val="1"/>
+      <w:numFmt w:val="bullet"/>
+      <w:lvlText w:val=""/>
+      <w:lvlJc w:val="left"/>
+      <w:pPr>
+        <w:ind w:left="3960" w:hanging="360"/>
+      </w:pPr>
+      <w:rPr>
+        <w:rFonts w:ascii="Wingdings" w:hAnsi="Wingdings" w:hint="default"/>
+      </w:rPr>
+    </w:lvl>
+    <w:lvl w:ilvl="6" w:tplc="0C090001" w:tentative="1">
+      <w:start w:val="1"/>
+      <w:numFmt w:val="bullet"/>
+      <w:lvlText w:val=""/>
+      <w:lvlJc w:val="left"/>
+      <w:pPr>
+        <w:ind w:left="4680" w:hanging="360"/>
+      </w:pPr>
+      <w:rPr>
+        <w:rFonts w:ascii="Symbol" w:hAnsi="Symbol" w:hint="default"/>
+      </w:rPr>
+    </w:lvl>
+    <w:lvl w:ilvl="7" w:tplc="0C090003" w:tentative="1">
+      <w:start w:val="1"/>
+      <w:numFmt w:val="bullet"/>
+      <w:lvlText w:val="o"/>
+      <w:lvlJc w:val="left"/>
+      <w:pPr>
+        <w:ind w:left="5400" w:hanging="360"/>
+      </w:pPr>
+      <w:rPr>
+        <w:rFonts w:ascii="Courier New" w:hAnsi="Courier New" w:cs="Courier New" w:hint="default"/>
+      </w:rPr>
+    </w:lvl>
+    <w:lvl w:ilvl="8" w:tplc="0C090005" w:tentative="1">
+      <w:start w:val="1"/>
+      <w:numFmt w:val="bullet"/>
+      <w:lvlText w:val=""/>
+      <w:lvlJc w:val="left"/>
+      <w:pPr>
+        <w:ind w:left="6120" w:hanging="360"/>
+      </w:pPr>
+      <w:rPr>
+        <w:rFonts w:ascii="Wingdings" w:hAnsi="Wingdings" w:hint="default"/>
+      </w:rPr>
+    </w:lvl>
+  </w:abstractNum>
+  <w:num w:numId="1" w16cid:durableId="2116248150">
+    <w:abstractNumId w:val="1"/>
+  </w:num>
+  <w:num w:numId="2" w16cid:durableId="7565924">
+    <w:abstractNumId w:val="0"/>
+  </w:num>
+</w:numbering>
 </file>
 
 <file path=word/styles.xml><?xml version="1.0" encoding="utf-8"?>
@@ -5287,6 +6052,17 @@
       <w:shd w:val="clear" w:color="auto" w:fill="E1DFDD"/>
     </w:rPr>
   </w:style>
+  <w:style w:type="paragraph" w:styleId="ListParagraph">
+    <w:name w:val="List Paragraph"/>
+    <w:basedOn w:val="Normal"/>
+    <w:uiPriority w:val="34"/>
+    <w:qFormat/>
+    <w:rsid w:val="005A3B4C"/>
+    <w:pPr>
+      <w:ind w:left="720"/>
+      <w:contextualSpacing/>
+    </w:pPr>
+  </w:style>
 </w:styles>
 </file>
 

</xml_diff>